<commit_message>
removing unnecessary documentation and minor changes in the word file
</commit_message>
<xml_diff>
--- a/source/MySEProject/Documentation/ML_23-24-06_Improve_Samples_and_Documentation_for_SDR_representation_SDR-to-Bitmap-TeamKT.docx
+++ b/source/MySEProject/Documentation/ML_23-24-06_Improve_Samples_and_Documentation_for_SDR_representation_SDR-to-Bitmap-TeamKT.docx
@@ -214,90 +214,131 @@
           <w:i/>
           <w:iCs/>
         </w:rPr>
-        <w:t xml:space="preserve">This paper presents a method for visualizing Sparse Distributed Representations (SDRs) as bitmap images, leveraging the DrawBitmap utility within Hierarchical Temporal Memory (HTM) systems. SDRs, akin to the brain's data processing technique, offer a robust and efficient way to handle diverse information types. By converting SDRs into bitmap images, </w:t>
-      </w:r>
+        <w:t xml:space="preserve">This paper presents a method for visualizing Sparse Distributed Representations (SDRs) as bitmap images, leveraging the </w:t>
+      </w:r>
+      <w:proofErr w:type="spellStart"/>
       <w:r>
         <w:rPr>
           <w:i/>
           <w:iCs/>
         </w:rPr>
-        <w:t>this</w:t>
-      </w:r>
+        <w:t>DrawBitmap</w:t>
+      </w:r>
+      <w:proofErr w:type="spellEnd"/>
       <w:r>
         <w:rPr>
           <w:i/>
           <w:iCs/>
         </w:rPr>
-        <w:t xml:space="preserve"> can visually interpret the encoded patterns and assess the functionality of encoders and spatial pooling processes in HTM models. This </w:t>
+        <w:t xml:space="preserve"> utility within Hierarchical Temporal Memory (HTM) systems. SDRs, akin to the brain's data processing technique, offer a robust and efficient way to handle diverse information types. By converting SDRs into bitmap images, </w:t>
       </w:r>
       <w:r>
         <w:rPr>
           <w:i/>
           <w:iCs/>
         </w:rPr>
-        <w:t>paper</w:t>
+        <w:t>this</w:t>
       </w:r>
       <w:r>
         <w:rPr>
           <w:i/>
           <w:iCs/>
         </w:rPr>
-        <w:t xml:space="preserve"> </w:t>
+        <w:t xml:space="preserve"> can visually interpret the encoded patterns and assess the functionality of encoders and spatial pooling processes in HTM models. This </w:t>
       </w:r>
       <w:r>
         <w:rPr>
           <w:i/>
           <w:iCs/>
         </w:rPr>
-        <w:t>explains the working procedure of DrawBitmap methods and</w:t>
+        <w:t>paper</w:t>
       </w:r>
       <w:r>
         <w:rPr>
           <w:i/>
           <w:iCs/>
         </w:rPr>
-        <w:t xml:space="preserve"> a</w:t>
+        <w:t xml:space="preserve"> </w:t>
       </w:r>
       <w:r>
         <w:rPr>
           <w:i/>
           <w:iCs/>
         </w:rPr>
-        <w:t>n</w:t>
-      </w:r>
+        <w:t xml:space="preserve">explains the working procedure of </w:t>
+      </w:r>
+      <w:proofErr w:type="spellStart"/>
       <w:r>
         <w:rPr>
           <w:i/>
           <w:iCs/>
         </w:rPr>
-        <w:t xml:space="preserve"> understanding of </w:t>
-      </w:r>
+        <w:t>DrawBitmap</w:t>
+      </w:r>
+      <w:proofErr w:type="spellEnd"/>
       <w:r>
         <w:rPr>
           <w:i/>
           <w:iCs/>
         </w:rPr>
-        <w:t>SpatialPooler and Encoder’s</w:t>
+        <w:t xml:space="preserve"> methods and</w:t>
       </w:r>
       <w:r>
         <w:rPr>
           <w:i/>
           <w:iCs/>
         </w:rPr>
-        <w:t xml:space="preserve"> capabilities in </w:t>
+        <w:t xml:space="preserve"> a</w:t>
       </w:r>
       <w:r>
         <w:rPr>
           <w:i/>
           <w:iCs/>
         </w:rPr>
-        <w:t>visual representation</w:t>
+        <w:t>n</w:t>
       </w:r>
       <w:r>
         <w:rPr>
           <w:i/>
           <w:iCs/>
         </w:rPr>
+        <w:t xml:space="preserve"> understanding of </w:t>
+      </w:r>
+      <w:proofErr w:type="spellStart"/>
+      <w:r>
+        <w:rPr>
+          <w:i/>
+          <w:iCs/>
+        </w:rPr>
+        <w:t>SpatialPooler</w:t>
+      </w:r>
+      <w:proofErr w:type="spellEnd"/>
+      <w:r>
+        <w:rPr>
+          <w:i/>
+          <w:iCs/>
+        </w:rPr>
+        <w:t xml:space="preserve"> and Encoder’s</w:t>
+      </w:r>
+      <w:r>
+        <w:rPr>
+          <w:i/>
+          <w:iCs/>
+        </w:rPr>
+        <w:t xml:space="preserve"> capabilities in </w:t>
+      </w:r>
+      <w:r>
+        <w:rPr>
+          <w:i/>
+          <w:iCs/>
+        </w:rPr>
+        <w:t>visual representation</w:t>
+      </w:r>
+      <w:r>
+        <w:rPr>
+          <w:i/>
+          <w:iCs/>
+        </w:rPr>
         <w:t xml:space="preserve"> and data encoding.</w:t>
       </w:r>
     </w:p>
@@ -327,7 +368,11 @@
         <w:t>B</w:t>
       </w:r>
       <w:r>
-        <w:t>itmap, Dra</w:t>
+        <w:t xml:space="preserve">itmap, </w:t>
+      </w:r>
+      <w:proofErr w:type="spellStart"/>
+      <w:r>
+        <w:t>Dra</w:t>
       </w:r>
       <w:r>
         <w:t>w</w:t>
@@ -341,6 +386,7 @@
       <w:r>
         <w:t>ap</w:t>
       </w:r>
+      <w:proofErr w:type="spellEnd"/>
     </w:p>
     <w:p>
       <w:pPr>
@@ -565,6 +611,7 @@
         </w:rPr>
         <w:t xml:space="preserve"> </w:t>
       </w:r>
+      <w:proofErr w:type="spellStart"/>
       <w:r>
         <w:rPr>
           <w:i/>
@@ -589,6 +636,7 @@
         </w:rPr>
         <w:t>ap</w:t>
       </w:r>
+      <w:proofErr w:type="spellEnd"/>
       <w:r>
         <w:rPr>
           <w:lang w:val="en-US"/>
@@ -856,7 +904,15 @@
         <w:t>which</w:t>
       </w:r>
       <w:r>
-        <w:t xml:space="preserve"> responsible for converting the raw data from its original format into a suitable representation. Encoders generally apply scaling, binning, mathematical transformations, or other methods to transform input data into a format that reduces dimensionality and duplication while maintaining pertinent information. </w:t>
+        <w:t xml:space="preserve"> </w:t>
+      </w:r>
+      <w:proofErr w:type="gramStart"/>
+      <w:r>
+        <w:t>responsible</w:t>
+      </w:r>
+      <w:proofErr w:type="gramEnd"/>
+      <w:r>
+        <w:t xml:space="preserve"> for converting the raw data from its original format into a suitable representation. Encoders generally apply scaling, binning, mathematical transformations, or other methods to transform input data into a format that reduces dimensionality and duplication while maintaining pertinent information. </w:t>
       </w:r>
     </w:p>
     <w:p>
@@ -907,6 +963,7 @@
         </w:rPr>
         <w:t xml:space="preserve"> be seen visually due to the </w:t>
       </w:r>
+      <w:proofErr w:type="spellStart"/>
       <w:r>
         <w:rPr>
           <w:i/>
@@ -915,6 +972,7 @@
         </w:rPr>
         <w:t>DrawBitmap</w:t>
       </w:r>
+      <w:proofErr w:type="spellEnd"/>
       <w:r>
         <w:rPr>
           <w:lang w:val="en-US"/>
@@ -1026,6 +1084,7 @@
       <w:r>
         <w:t xml:space="preserve"> the </w:t>
       </w:r>
+      <w:proofErr w:type="spellStart"/>
       <w:r>
         <w:rPr>
           <w:i/>
@@ -1033,6 +1092,7 @@
         </w:rPr>
         <w:t>DrawBitmap</w:t>
       </w:r>
+      <w:proofErr w:type="spellEnd"/>
       <w:r>
         <w:t xml:space="preserve"> utility within Hierarchical Temporal Memory (HTM) systems</w:t>
       </w:r>
@@ -1063,6 +1123,7 @@
       <w:r>
         <w:t xml:space="preserve"> </w:t>
       </w:r>
+      <w:proofErr w:type="spellStart"/>
       <w:r>
         <w:rPr>
           <w:i/>
@@ -1070,6 +1131,7 @@
         </w:rPr>
         <w:t>DrawBitmap</w:t>
       </w:r>
+      <w:proofErr w:type="spellEnd"/>
       <w:r>
         <w:t xml:space="preserve"> method</w:t>
       </w:r>
@@ -1127,6 +1189,7 @@
       <w:r>
         <w:t xml:space="preserve">The </w:t>
       </w:r>
+      <w:proofErr w:type="spellStart"/>
       <w:r>
         <w:rPr>
           <w:i/>
@@ -1134,8 +1197,17 @@
         </w:rPr>
         <w:t>DrawBitmap</w:t>
       </w:r>
-      <w:r>
-        <w:t xml:space="preserve"> method transforms a two-dimensional array representing an SDR into a visual bitmap image. By specifying the dimensions, colours, and additional text, </w:t>
+      <w:proofErr w:type="spellEnd"/>
+      <w:r>
+        <w:t xml:space="preserve"> method transforms a two-dimensional array representing an SDR into a visual bitmap image. By specifying the dimensions, </w:t>
+      </w:r>
+      <w:proofErr w:type="spellStart"/>
+      <w:r>
+        <w:t>colours</w:t>
+      </w:r>
+      <w:proofErr w:type="spellEnd"/>
+      <w:r>
+        <w:t xml:space="preserve">, and additional text, </w:t>
       </w:r>
       <w:r>
         <w:rPr>
@@ -1182,7 +1254,63 @@
         <w:rPr>
           <w:lang w:val="en-DE"/>
         </w:rPr>
-        <w:t>The purpose of generating bitmaps to represent Sparse Distributed Representations (SDRs) in Hierarchical Temporal Memory (HTM) is to provide a visual representation of the encoded information and the processing performed by HTM algorithms such as encoders, spatial poolers, and temporal memory. By visualizing the SDRs as bitmaps, one can gain insights into how the input data is transformed and processed throughout the different stages of the HTM system. Bitmaps allow for easy interpretation of the sparsity and patterns within the representations, facilitating analysis and debugging of the HTM algorithms. Additionally, visualizing SDRs as bitmaps enables researchers and developers to observe the effects of parameter changes or optimizations on the encoded representations, aiding in the refinement and improvement of HTM algorithms. Bitmaps of SDRs serve as a valuable tool for understanding the inner workings of HTM algorithms and optimizing their performance for various applications.</w:t>
+        <w:t>The purpose of generating bitmaps to represent Sparse Distributed Representations (</w:t>
+      </w:r>
+      <w:proofErr w:type="spellStart"/>
+      <w:r>
+        <w:rPr>
+          <w:lang w:val="en-DE"/>
+        </w:rPr>
+        <w:t>SDRs</w:t>
+      </w:r>
+      <w:proofErr w:type="spellEnd"/>
+      <w:r>
+        <w:rPr>
+          <w:lang w:val="en-DE"/>
+        </w:rPr>
+        <w:t xml:space="preserve">) in Hierarchical Temporal Memory (HTM) is to provide a visual representation of the encoded information and the processing performed by HTM algorithms such as encoders, spatial poolers, and temporal memory. By visualizing the </w:t>
+      </w:r>
+      <w:proofErr w:type="spellStart"/>
+      <w:r>
+        <w:rPr>
+          <w:lang w:val="en-DE"/>
+        </w:rPr>
+        <w:t>SDRs</w:t>
+      </w:r>
+      <w:proofErr w:type="spellEnd"/>
+      <w:r>
+        <w:rPr>
+          <w:lang w:val="en-DE"/>
+        </w:rPr>
+        <w:t xml:space="preserve"> as bitmaps, one can gain insights into how the input data is transformed and processed throughout the different stages of the HTM system. Bitmaps allow for easy interpretation of the sparsity and patterns within the representations, facilitating analysis and debugging of the HTM algorithms. Additionally, visualizing </w:t>
+      </w:r>
+      <w:proofErr w:type="spellStart"/>
+      <w:r>
+        <w:rPr>
+          <w:lang w:val="en-DE"/>
+        </w:rPr>
+        <w:t>SDRs</w:t>
+      </w:r>
+      <w:proofErr w:type="spellEnd"/>
+      <w:r>
+        <w:rPr>
+          <w:lang w:val="en-DE"/>
+        </w:rPr>
+        <w:t xml:space="preserve"> as bitmaps enables researchers and developers to observe the effects of parameter changes or optimizations on the encoded representations, aiding in the refinement and improvement of HTM algorithms. Bitmaps of </w:t>
+      </w:r>
+      <w:proofErr w:type="spellStart"/>
+      <w:r>
+        <w:rPr>
+          <w:lang w:val="en-DE"/>
+        </w:rPr>
+        <w:t>SDRs</w:t>
+      </w:r>
+      <w:proofErr w:type="spellEnd"/>
+      <w:r>
+        <w:rPr>
+          <w:lang w:val="en-DE"/>
+        </w:rPr>
+        <w:t xml:space="preserve"> serve as a valuable tool for understanding the inner workings of HTM algorithms and optimizing their performance for various applications.</w:t>
       </w:r>
     </w:p>
     <w:p>
@@ -1196,7 +1324,21 @@
         <w:rPr>
           <w:lang w:val="en-DE"/>
         </w:rPr>
-        <w:t>In the context of an encoder, bitmaps visually depict how raw input data is transformed into sparse binary patterns. Each bit in the bitmap represents the presence or absence of a feature or characteristic in the input data. By generating bitmaps of the encoded representations, one can observe how different input signals are represented sparsely in the binary space. This visualization aids in understanding how the encoder is capturing relevant information from the input data and converting it into a format suitable for further processing by the HTM network.</w:t>
+        <w:t xml:space="preserve">In the context of an encoder, bitmaps visually depict how raw input data is transformed into sparse binary patterns. Each bit in the bitmap represents the presence or absence of a feature or characteristic in the input data. By generating bitmaps of the encoded representations, one can observe how different input signals are represented sparsely in the binary space. This visualization aids in understanding how the encoder </w:t>
+      </w:r>
+      <w:proofErr w:type="gramStart"/>
+      <w:r>
+        <w:rPr>
+          <w:lang w:val="en-DE"/>
+        </w:rPr>
+        <w:t>is</w:t>
+      </w:r>
+      <w:proofErr w:type="gramEnd"/>
+      <w:r>
+        <w:rPr>
+          <w:lang w:val="en-DE"/>
+        </w:rPr>
+        <w:t xml:space="preserve"> capturing relevant information from the input data and converting it into a format suitable for further processing by the HTM network.</w:t>
       </w:r>
     </w:p>
     <w:p>
@@ -1210,7 +1352,21 @@
         <w:rPr>
           <w:lang w:val="en-DE"/>
         </w:rPr>
-        <w:t>For the spatial pooler, bitmaps illustrate the activation patterns of columns in response to input data. Each column's activation state is represented by a bit in the bitmap, where active columns are indicated by set bits and inactive columns by unset bits. By generating bitmaps of the spatial pooler's output, one can visualize how the input patterns are distributed and transformed across the columns of the spatial pooler. This visualization helps in analyzing the sparsity and distribution of active columns, as well as understanding the spatial pooling process and its impact on the input representations.</w:t>
+        <w:t xml:space="preserve">For the spatial pooler, bitmaps illustrate the activation patterns of columns in response to input data. Each column's activation state is represented by a bit in the bitmap, where active columns are indicated by set bits and inactive columns by unset bits. By generating bitmaps of the spatial pooler's output, one can visualize how the input patterns are distributed and transformed across the columns of the spatial pooler. This visualization helps in </w:t>
+      </w:r>
+      <w:proofErr w:type="spellStart"/>
+      <w:r>
+        <w:rPr>
+          <w:lang w:val="en-DE"/>
+        </w:rPr>
+        <w:t>analyzing</w:t>
+      </w:r>
+      <w:proofErr w:type="spellEnd"/>
+      <w:r>
+        <w:rPr>
+          <w:lang w:val="en-DE"/>
+        </w:rPr>
+        <w:t xml:space="preserve"> the sparsity and distribution of active columns, as well as understanding the spatial pooling process and its impact on the input representations.</w:t>
       </w:r>
     </w:p>
     <w:p>
@@ -1226,11 +1382,19 @@
         </w:rPr>
         <w:t xml:space="preserve">In temporal memory, bitmaps depict the active cells and connections within the network over time. Each bit in the bitmap corresponds to the activation state of a cell or connection, representing the temporal sequence of patterns learned by the HTM network. By generating bitmaps of the temporal memory's activity, one can observe how the network learns and predicts sequences of input patterns, as well as </w:t>
       </w:r>
+      <w:proofErr w:type="spellStart"/>
       <w:r>
         <w:rPr>
           <w:lang w:val="en-DE"/>
         </w:rPr>
-        <w:t>analyze the stability and adaptability of the learned representations. This visualization aids in understanding the temporal processing capabilities of the HTM network and assessing its performance in sequence learning tasks</w:t>
+        <w:t>analyze</w:t>
+      </w:r>
+      <w:proofErr w:type="spellEnd"/>
+      <w:r>
+        <w:rPr>
+          <w:lang w:val="en-DE"/>
+        </w:rPr>
+        <w:t xml:space="preserve"> the stability and adaptability of the learned representations. This visualization aids in understanding the temporal processing capabilities of the HTM network and assessing its performance in sequence learning tasks</w:t>
       </w:r>
       <w:r>
         <w:rPr>
@@ -1262,7 +1426,21 @@
         <w:rPr>
           <w:lang w:val="en-US"/>
         </w:rPr>
-        <w:t>. Also, brief description of these steps defined after that for understanding those properly.</w:t>
+        <w:t xml:space="preserve">. Also, </w:t>
+      </w:r>
+      <w:proofErr w:type="gramStart"/>
+      <w:r>
+        <w:rPr>
+          <w:lang w:val="en-US"/>
+        </w:rPr>
+        <w:t>brief</w:t>
+      </w:r>
+      <w:proofErr w:type="gramEnd"/>
+      <w:r>
+        <w:rPr>
+          <w:lang w:val="en-US"/>
+        </w:rPr>
+        <w:t xml:space="preserve"> description of these steps defined after that for understanding those properly.</w:t>
       </w:r>
     </w:p>
     <w:p>
@@ -1350,7 +1528,21 @@
         <w:rPr>
           <w:lang w:val="en-US"/>
         </w:rPr>
-        <w:t>: Steps of DrawBitmap method</w:t>
+        <w:t xml:space="preserve">: Steps of </w:t>
+      </w:r>
+      <w:proofErr w:type="spellStart"/>
+      <w:r>
+        <w:rPr>
+          <w:lang w:val="en-US"/>
+        </w:rPr>
+        <w:t>DrawBitmap</w:t>
+      </w:r>
+      <w:proofErr w:type="spellEnd"/>
+      <w:r>
+        <w:rPr>
+          <w:lang w:val="en-US"/>
+        </w:rPr>
+        <w:t xml:space="preserve"> method</w:t>
       </w:r>
     </w:p>
     <w:p>
@@ -1358,7 +1550,15 @@
         <w:jc w:val="both"/>
       </w:pPr>
       <w:r>
-        <w:t>Description of these steps given below.</w:t>
+        <w:t xml:space="preserve">Description of these steps </w:t>
+      </w:r>
+      <w:proofErr w:type="gramStart"/>
+      <w:r>
+        <w:t>given</w:t>
+      </w:r>
+      <w:proofErr w:type="gramEnd"/>
+      <w:r>
+        <w:t xml:space="preserve"> below.</w:t>
       </w:r>
     </w:p>
     <w:p>
@@ -1549,6 +1749,7 @@
         </w:rPr>
         <w:t xml:space="preserve">he </w:t>
       </w:r>
+      <w:proofErr w:type="spellStart"/>
       <w:r>
         <w:rPr>
           <w:i/>
@@ -1557,6 +1758,7 @@
         </w:rPr>
         <w:t>DrawBitmap</w:t>
       </w:r>
+      <w:proofErr w:type="spellEnd"/>
       <w:r>
         <w:rPr>
           <w:lang w:val="en-US"/>
@@ -1654,7 +1856,95 @@
           <w:color w:val="000000"/>
           <w:lang w:val="en-DE" w:eastAsia="en-GB"/>
         </w:rPr>
-        <w:t>There are three functions of DrawBitMaps in this project. Two DrawBitMaps functions take a two dimensional array and one DrawBitMaps function takes a list of two dimensional arrays. </w:t>
+        <w:t xml:space="preserve">There are three functions of </w:t>
+      </w:r>
+      <w:proofErr w:type="spellStart"/>
+      <w:r>
+        <w:rPr>
+          <w:rFonts w:eastAsia="Times New Roman"/>
+          <w:color w:val="000000"/>
+          <w:lang w:val="en-DE" w:eastAsia="en-GB"/>
+        </w:rPr>
+        <w:t>DrawBitMaps</w:t>
+      </w:r>
+      <w:proofErr w:type="spellEnd"/>
+      <w:r>
+        <w:rPr>
+          <w:rFonts w:eastAsia="Times New Roman"/>
+          <w:color w:val="000000"/>
+          <w:lang w:val="en-DE" w:eastAsia="en-GB"/>
+        </w:rPr>
+        <w:t xml:space="preserve"> in this project. Two </w:t>
+      </w:r>
+      <w:proofErr w:type="spellStart"/>
+      <w:r>
+        <w:rPr>
+          <w:rFonts w:eastAsia="Times New Roman"/>
+          <w:color w:val="000000"/>
+          <w:lang w:val="en-DE" w:eastAsia="en-GB"/>
+        </w:rPr>
+        <w:t>DrawBitMaps</w:t>
+      </w:r>
+      <w:proofErr w:type="spellEnd"/>
+      <w:r>
+        <w:rPr>
+          <w:rFonts w:eastAsia="Times New Roman"/>
+          <w:color w:val="000000"/>
+          <w:lang w:val="en-DE" w:eastAsia="en-GB"/>
+        </w:rPr>
+        <w:t xml:space="preserve"> functions take a </w:t>
+      </w:r>
+      <w:r>
+        <w:rPr>
+          <w:rFonts w:eastAsia="Times New Roman"/>
+          <w:color w:val="000000"/>
+          <w:lang w:val="en-DE" w:eastAsia="en-GB"/>
+        </w:rPr>
+        <w:t>two-dimensional</w:t>
+      </w:r>
+      <w:r>
+        <w:rPr>
+          <w:rFonts w:eastAsia="Times New Roman"/>
+          <w:color w:val="000000"/>
+          <w:lang w:val="en-DE" w:eastAsia="en-GB"/>
+        </w:rPr>
+        <w:t xml:space="preserve"> array and one </w:t>
+      </w:r>
+      <w:proofErr w:type="spellStart"/>
+      <w:r>
+        <w:rPr>
+          <w:rFonts w:eastAsia="Times New Roman"/>
+          <w:color w:val="000000"/>
+          <w:lang w:val="en-DE" w:eastAsia="en-GB"/>
+        </w:rPr>
+        <w:t>DrawBitMaps</w:t>
+      </w:r>
+      <w:proofErr w:type="spellEnd"/>
+      <w:r>
+        <w:rPr>
+          <w:rFonts w:eastAsia="Times New Roman"/>
+          <w:color w:val="000000"/>
+          <w:lang w:val="en-DE" w:eastAsia="en-GB"/>
+        </w:rPr>
+        <w:t xml:space="preserve"> function takes a list of </w:t>
+      </w:r>
+      <w:proofErr w:type="gramStart"/>
+      <w:r>
+        <w:rPr>
+          <w:rFonts w:eastAsia="Times New Roman"/>
+          <w:color w:val="000000"/>
+          <w:lang w:val="en-DE" w:eastAsia="en-GB"/>
+        </w:rPr>
+        <w:t>two dimensional</w:t>
+      </w:r>
+      <w:proofErr w:type="gramEnd"/>
+      <w:r>
+        <w:rPr>
+          <w:rFonts w:eastAsia="Times New Roman"/>
+          <w:color w:val="000000"/>
+          <w:lang w:val="en-DE" w:eastAsia="en-GB"/>
+        </w:rPr>
+        <w:t xml:space="preserve"> arrays. </w:t>
       </w:r>
     </w:p>
     <w:p>
@@ -1675,7 +1965,25 @@
           <w:color w:val="000000"/>
           <w:lang w:val="en-DE" w:eastAsia="en-GB"/>
         </w:rPr>
-        <w:t>The main function of DrawBitMaps is: </w:t>
+        <w:t xml:space="preserve">The main function of </w:t>
+      </w:r>
+      <w:proofErr w:type="spellStart"/>
+      <w:r>
+        <w:rPr>
+          <w:rFonts w:eastAsia="Times New Roman"/>
+          <w:color w:val="000000"/>
+          <w:lang w:val="en-DE" w:eastAsia="en-GB"/>
+        </w:rPr>
+        <w:t>DrawBitMaps</w:t>
+      </w:r>
+      <w:proofErr w:type="spellEnd"/>
+      <w:r>
+        <w:rPr>
+          <w:rFonts w:eastAsia="Times New Roman"/>
+          <w:color w:val="000000"/>
+          <w:lang w:val="en-DE" w:eastAsia="en-GB"/>
+        </w:rPr>
+        <w:t xml:space="preserve"> is: </w:t>
       </w:r>
     </w:p>
     <w:p>
@@ -1706,7 +2014,183 @@
           <w:color w:val="000000"/>
           <w:lang w:val="en-DE" w:eastAsia="en-GB"/>
         </w:rPr>
-        <w:t>public static void DrawBitmap(int[,] twoDimArray, int scale, String filePath, Color inactiveCellColor, Color activeCellColor, string text = null)</w:t>
+        <w:t xml:space="preserve">public static void </w:t>
+      </w:r>
+      <w:proofErr w:type="spellStart"/>
+      <w:r>
+        <w:rPr>
+          <w:rFonts w:eastAsia="Times New Roman"/>
+          <w:i/>
+          <w:iCs/>
+          <w:color w:val="000000"/>
+          <w:lang w:val="en-DE" w:eastAsia="en-GB"/>
+        </w:rPr>
+        <w:t>DrawBitmap</w:t>
+      </w:r>
+      <w:proofErr w:type="spellEnd"/>
+      <w:r>
+        <w:rPr>
+          <w:rFonts w:eastAsia="Times New Roman"/>
+          <w:i/>
+          <w:iCs/>
+          <w:color w:val="000000"/>
+          <w:lang w:val="en-DE" w:eastAsia="en-GB"/>
+        </w:rPr>
+        <w:t>(</w:t>
+      </w:r>
+      <w:proofErr w:type="gramStart"/>
+      <w:r>
+        <w:rPr>
+          <w:rFonts w:eastAsia="Times New Roman"/>
+          <w:i/>
+          <w:iCs/>
+          <w:color w:val="000000"/>
+          <w:lang w:val="en-DE" w:eastAsia="en-GB"/>
+        </w:rPr>
+        <w:t>int[</w:t>
+      </w:r>
+      <w:proofErr w:type="gramEnd"/>
+      <w:r>
+        <w:rPr>
+          <w:rFonts w:eastAsia="Times New Roman"/>
+          <w:i/>
+          <w:iCs/>
+          <w:color w:val="000000"/>
+          <w:lang w:val="en-DE" w:eastAsia="en-GB"/>
+        </w:rPr>
+        <w:t xml:space="preserve">,] </w:t>
+      </w:r>
+      <w:proofErr w:type="spellStart"/>
+      <w:r>
+        <w:rPr>
+          <w:rFonts w:eastAsia="Times New Roman"/>
+          <w:i/>
+          <w:iCs/>
+          <w:color w:val="000000"/>
+          <w:lang w:val="en-DE" w:eastAsia="en-GB"/>
+        </w:rPr>
+        <w:t>twoDimArray</w:t>
+      </w:r>
+      <w:proofErr w:type="spellEnd"/>
+      <w:r>
+        <w:rPr>
+          <w:rFonts w:eastAsia="Times New Roman"/>
+          <w:i/>
+          <w:iCs/>
+          <w:color w:val="000000"/>
+          <w:lang w:val="en-DE" w:eastAsia="en-GB"/>
+        </w:rPr>
+        <w:t xml:space="preserve">, int scale, String </w:t>
+      </w:r>
+      <w:proofErr w:type="spellStart"/>
+      <w:r>
+        <w:rPr>
+          <w:rFonts w:eastAsia="Times New Roman"/>
+          <w:i/>
+          <w:iCs/>
+          <w:color w:val="000000"/>
+          <w:lang w:val="en-DE" w:eastAsia="en-GB"/>
+        </w:rPr>
+        <w:t>filePath</w:t>
+      </w:r>
+      <w:proofErr w:type="spellEnd"/>
+      <w:r>
+        <w:rPr>
+          <w:rFonts w:eastAsia="Times New Roman"/>
+          <w:i/>
+          <w:iCs/>
+          <w:color w:val="000000"/>
+          <w:lang w:val="en-DE" w:eastAsia="en-GB"/>
+        </w:rPr>
+        <w:t xml:space="preserve">, </w:t>
+      </w:r>
+      <w:proofErr w:type="spellStart"/>
+      <w:r>
+        <w:rPr>
+          <w:rFonts w:eastAsia="Times New Roman"/>
+          <w:i/>
+          <w:iCs/>
+          <w:color w:val="000000"/>
+          <w:lang w:val="en-DE" w:eastAsia="en-GB"/>
+        </w:rPr>
+        <w:t>Color</w:t>
+      </w:r>
+      <w:proofErr w:type="spellEnd"/>
+      <w:r>
+        <w:rPr>
+          <w:rFonts w:eastAsia="Times New Roman"/>
+          <w:i/>
+          <w:iCs/>
+          <w:color w:val="000000"/>
+          <w:lang w:val="en-DE" w:eastAsia="en-GB"/>
+        </w:rPr>
+        <w:t xml:space="preserve"> </w:t>
+      </w:r>
+      <w:proofErr w:type="spellStart"/>
+      <w:r>
+        <w:rPr>
+          <w:rFonts w:eastAsia="Times New Roman"/>
+          <w:i/>
+          <w:iCs/>
+          <w:color w:val="000000"/>
+          <w:lang w:val="en-DE" w:eastAsia="en-GB"/>
+        </w:rPr>
+        <w:t>inactiveCellColor</w:t>
+      </w:r>
+      <w:proofErr w:type="spellEnd"/>
+      <w:r>
+        <w:rPr>
+          <w:rFonts w:eastAsia="Times New Roman"/>
+          <w:i/>
+          <w:iCs/>
+          <w:color w:val="000000"/>
+          <w:lang w:val="en-DE" w:eastAsia="en-GB"/>
+        </w:rPr>
+        <w:t xml:space="preserve">, </w:t>
+      </w:r>
+      <w:proofErr w:type="spellStart"/>
+      <w:r>
+        <w:rPr>
+          <w:rFonts w:eastAsia="Times New Roman"/>
+          <w:i/>
+          <w:iCs/>
+          <w:color w:val="000000"/>
+          <w:lang w:val="en-DE" w:eastAsia="en-GB"/>
+        </w:rPr>
+        <w:t>Color</w:t>
+      </w:r>
+      <w:proofErr w:type="spellEnd"/>
+      <w:r>
+        <w:rPr>
+          <w:rFonts w:eastAsia="Times New Roman"/>
+          <w:i/>
+          <w:iCs/>
+          <w:color w:val="000000"/>
+          <w:lang w:val="en-DE" w:eastAsia="en-GB"/>
+        </w:rPr>
+        <w:t xml:space="preserve"> </w:t>
+      </w:r>
+      <w:proofErr w:type="spellStart"/>
+      <w:r>
+        <w:rPr>
+          <w:rFonts w:eastAsia="Times New Roman"/>
+          <w:i/>
+          <w:iCs/>
+          <w:color w:val="000000"/>
+          <w:lang w:val="en-DE" w:eastAsia="en-GB"/>
+        </w:rPr>
+        <w:t>activeCellColor</w:t>
+      </w:r>
+      <w:proofErr w:type="spellEnd"/>
+      <w:r>
+        <w:rPr>
+          <w:rFonts w:eastAsia="Times New Roman"/>
+          <w:i/>
+          <w:iCs/>
+          <w:color w:val="000000"/>
+          <w:lang w:val="en-DE" w:eastAsia="en-GB"/>
+        </w:rPr>
+        <w:t>, string text = null)</w:t>
       </w:r>
     </w:p>
     <w:p>
@@ -1868,8 +2352,9 @@
           <w:bdr w:val="none" w:sz="0" w:space="0" w:color="auto" w:frame="1"/>
           <w:lang w:eastAsia="en-GB"/>
         </w:rPr>
-        <w:t>Fig 2: Flowchart of DrawB</w:t>
-      </w:r>
+        <w:t xml:space="preserve">Fig 2: Flowchart of </w:t>
+      </w:r>
+      <w:proofErr w:type="spellStart"/>
       <w:r>
         <w:rPr>
           <w:rFonts w:eastAsia="Times New Roman"/>
@@ -1877,7 +2362,26 @@
           <w:bdr w:val="none" w:sz="0" w:space="0" w:color="auto" w:frame="1"/>
           <w:lang w:eastAsia="en-GB"/>
         </w:rPr>
-        <w:t>itmap function using scaling parameters</w:t>
+        <w:t>DrawB</w:t>
+      </w:r>
+      <w:r>
+        <w:rPr>
+          <w:rFonts w:eastAsia="Times New Roman"/>
+          <w:color w:val="000000"/>
+          <w:bdr w:val="none" w:sz="0" w:space="0" w:color="auto" w:frame="1"/>
+          <w:lang w:eastAsia="en-GB"/>
+        </w:rPr>
+        <w:t>itmap</w:t>
+      </w:r>
+      <w:proofErr w:type="spellEnd"/>
+      <w:r>
+        <w:rPr>
+          <w:rFonts w:eastAsia="Times New Roman"/>
+          <w:color w:val="000000"/>
+          <w:bdr w:val="none" w:sz="0" w:space="0" w:color="auto" w:frame="1"/>
+          <w:lang w:eastAsia="en-GB"/>
+        </w:rPr>
+        <w:t xml:space="preserve"> function using scaling parameters</w:t>
       </w:r>
     </w:p>
     <w:p>
@@ -1898,7 +2402,151 @@
           <w:color w:val="000000"/>
           <w:lang w:val="en-DE" w:eastAsia="en-GB"/>
         </w:rPr>
-        <w:t>This function takes a two-dimensional array twoDimArray representing a binary image, along with parameters for scale, file path, inactive cell color, active cell color, and an optional text label. First, it determines the dimensions of the array w and h. Then, it creates a new bitmap image with dimensions w * scale by h * scale. It iterates over each element in the array, and for each active cell (value of 1), it sets the corresponding pixel in the bitmap to the active cell color, while for inactive cells (value of 0), it sets the pixel to the inactive cell color. This process is repeated at scale times to scale up the image. Additionally, if a text label is provided, it draws the text onto the bitmap. Finally, the bitmap is saved to the specified file path as a PNG image. The function effectively converts a binary array into a bitmap image with customizable colors and text. This function is mainly for generating the SDRs for active columns. This same function can be used for encoder also with transposing the two dimensional array that this function takes as an input.</w:t>
+        <w:t xml:space="preserve">This function takes a two-dimensional array </w:t>
+      </w:r>
+      <w:proofErr w:type="spellStart"/>
+      <w:r>
+        <w:rPr>
+          <w:rFonts w:eastAsia="Times New Roman"/>
+          <w:color w:val="000000"/>
+          <w:lang w:val="en-DE" w:eastAsia="en-GB"/>
+        </w:rPr>
+        <w:t>twoDimArray</w:t>
+      </w:r>
+      <w:proofErr w:type="spellEnd"/>
+      <w:r>
+        <w:rPr>
+          <w:rFonts w:eastAsia="Times New Roman"/>
+          <w:color w:val="000000"/>
+          <w:lang w:val="en-DE" w:eastAsia="en-GB"/>
+        </w:rPr>
+        <w:t xml:space="preserve"> representing a binary image, along with parameters for scale, file path, inactive cell </w:t>
+      </w:r>
+      <w:proofErr w:type="spellStart"/>
+      <w:r>
+        <w:rPr>
+          <w:rFonts w:eastAsia="Times New Roman"/>
+          <w:color w:val="000000"/>
+          <w:lang w:val="en-DE" w:eastAsia="en-GB"/>
+        </w:rPr>
+        <w:t>color</w:t>
+      </w:r>
+      <w:proofErr w:type="spellEnd"/>
+      <w:r>
+        <w:rPr>
+          <w:rFonts w:eastAsia="Times New Roman"/>
+          <w:color w:val="000000"/>
+          <w:lang w:val="en-DE" w:eastAsia="en-GB"/>
+        </w:rPr>
+        <w:t xml:space="preserve">, active cell </w:t>
+      </w:r>
+      <w:proofErr w:type="spellStart"/>
+      <w:r>
+        <w:rPr>
+          <w:rFonts w:eastAsia="Times New Roman"/>
+          <w:color w:val="000000"/>
+          <w:lang w:val="en-DE" w:eastAsia="en-GB"/>
+        </w:rPr>
+        <w:t>color</w:t>
+      </w:r>
+      <w:proofErr w:type="spellEnd"/>
+      <w:r>
+        <w:rPr>
+          <w:rFonts w:eastAsia="Times New Roman"/>
+          <w:color w:val="000000"/>
+          <w:lang w:val="en-DE" w:eastAsia="en-GB"/>
+        </w:rPr>
+        <w:t xml:space="preserve">, and an optional text label. First, it determines the dimensions of the array w and h. Then, it creates a new bitmap image with dimensions w * scale by h * scale. It iterates over each element in the array, and for each active cell (value of 1), it sets the corresponding pixel in the bitmap to the active cell </w:t>
+      </w:r>
+      <w:proofErr w:type="spellStart"/>
+      <w:r>
+        <w:rPr>
+          <w:rFonts w:eastAsia="Times New Roman"/>
+          <w:color w:val="000000"/>
+          <w:lang w:val="en-DE" w:eastAsia="en-GB"/>
+        </w:rPr>
+        <w:t>color</w:t>
+      </w:r>
+      <w:proofErr w:type="spellEnd"/>
+      <w:r>
+        <w:rPr>
+          <w:rFonts w:eastAsia="Times New Roman"/>
+          <w:color w:val="000000"/>
+          <w:lang w:val="en-DE" w:eastAsia="en-GB"/>
+        </w:rPr>
+        <w:t xml:space="preserve">, while for inactive cells (value of 0), it sets the pixel to the inactive cell </w:t>
+      </w:r>
+      <w:proofErr w:type="spellStart"/>
+      <w:r>
+        <w:rPr>
+          <w:rFonts w:eastAsia="Times New Roman"/>
+          <w:color w:val="000000"/>
+          <w:lang w:val="en-DE" w:eastAsia="en-GB"/>
+        </w:rPr>
+        <w:t>color</w:t>
+      </w:r>
+      <w:proofErr w:type="spellEnd"/>
+      <w:r>
+        <w:rPr>
+          <w:rFonts w:eastAsia="Times New Roman"/>
+          <w:color w:val="000000"/>
+          <w:lang w:val="en-DE" w:eastAsia="en-GB"/>
+        </w:rPr>
+        <w:t xml:space="preserve">. This process is repeated at scale times to scale up the image. Additionally, if a text label is provided, it draws the text onto the bitmap. Finally, the bitmap is saved to the specified file path as a PNG image. The function effectively converts a binary array into a bitmap image with customizable </w:t>
+      </w:r>
+      <w:proofErr w:type="spellStart"/>
+      <w:r>
+        <w:rPr>
+          <w:rFonts w:eastAsia="Times New Roman"/>
+          <w:color w:val="000000"/>
+          <w:lang w:val="en-DE" w:eastAsia="en-GB"/>
+        </w:rPr>
+        <w:t>colors</w:t>
+      </w:r>
+      <w:proofErr w:type="spellEnd"/>
+      <w:r>
+        <w:rPr>
+          <w:rFonts w:eastAsia="Times New Roman"/>
+          <w:color w:val="000000"/>
+          <w:lang w:val="en-DE" w:eastAsia="en-GB"/>
+        </w:rPr>
+        <w:t xml:space="preserve"> and text. This function is mainly for generating the </w:t>
+      </w:r>
+      <w:proofErr w:type="spellStart"/>
+      <w:r>
+        <w:rPr>
+          <w:rFonts w:eastAsia="Times New Roman"/>
+          <w:color w:val="000000"/>
+          <w:lang w:val="en-DE" w:eastAsia="en-GB"/>
+        </w:rPr>
+        <w:t>SDRs</w:t>
+      </w:r>
+      <w:proofErr w:type="spellEnd"/>
+      <w:r>
+        <w:rPr>
+          <w:rFonts w:eastAsia="Times New Roman"/>
+          <w:color w:val="000000"/>
+          <w:lang w:val="en-DE" w:eastAsia="en-GB"/>
+        </w:rPr>
+        <w:t xml:space="preserve"> for active columns. This same function can be used for encoder also with transposing the </w:t>
+      </w:r>
+      <w:proofErr w:type="gramStart"/>
+      <w:r>
+        <w:rPr>
+          <w:rFonts w:eastAsia="Times New Roman"/>
+          <w:color w:val="000000"/>
+          <w:lang w:val="en-DE" w:eastAsia="en-GB"/>
+        </w:rPr>
+        <w:t>two dimensional</w:t>
+      </w:r>
+      <w:proofErr w:type="gramEnd"/>
+      <w:r>
+        <w:rPr>
+          <w:rFonts w:eastAsia="Times New Roman"/>
+          <w:color w:val="000000"/>
+          <w:lang w:val="en-DE" w:eastAsia="en-GB"/>
+        </w:rPr>
+        <w:t xml:space="preserve"> array that this function takes as an input.</w:t>
       </w:r>
     </w:p>
     <w:p>
@@ -1950,7 +2598,183 @@
           <w:color w:val="000000"/>
           <w:lang w:val="en-DE" w:eastAsia="en-GB"/>
         </w:rPr>
-        <w:t>public static void DrawBitmap(int[,] twoDimArray, int width, int height, String filePath, Color inactiveCellColor, Color activeCellColor, string text = null)</w:t>
+        <w:t xml:space="preserve">public static void </w:t>
+      </w:r>
+      <w:proofErr w:type="spellStart"/>
+      <w:r>
+        <w:rPr>
+          <w:rFonts w:eastAsia="Times New Roman"/>
+          <w:i/>
+          <w:iCs/>
+          <w:color w:val="000000"/>
+          <w:lang w:val="en-DE" w:eastAsia="en-GB"/>
+        </w:rPr>
+        <w:t>DrawBitmap</w:t>
+      </w:r>
+      <w:proofErr w:type="spellEnd"/>
+      <w:r>
+        <w:rPr>
+          <w:rFonts w:eastAsia="Times New Roman"/>
+          <w:i/>
+          <w:iCs/>
+          <w:color w:val="000000"/>
+          <w:lang w:val="en-DE" w:eastAsia="en-GB"/>
+        </w:rPr>
+        <w:t>(</w:t>
+      </w:r>
+      <w:proofErr w:type="gramStart"/>
+      <w:r>
+        <w:rPr>
+          <w:rFonts w:eastAsia="Times New Roman"/>
+          <w:i/>
+          <w:iCs/>
+          <w:color w:val="000000"/>
+          <w:lang w:val="en-DE" w:eastAsia="en-GB"/>
+        </w:rPr>
+        <w:t>int[</w:t>
+      </w:r>
+      <w:proofErr w:type="gramEnd"/>
+      <w:r>
+        <w:rPr>
+          <w:rFonts w:eastAsia="Times New Roman"/>
+          <w:i/>
+          <w:iCs/>
+          <w:color w:val="000000"/>
+          <w:lang w:val="en-DE" w:eastAsia="en-GB"/>
+        </w:rPr>
+        <w:t xml:space="preserve">,] </w:t>
+      </w:r>
+      <w:proofErr w:type="spellStart"/>
+      <w:r>
+        <w:rPr>
+          <w:rFonts w:eastAsia="Times New Roman"/>
+          <w:i/>
+          <w:iCs/>
+          <w:color w:val="000000"/>
+          <w:lang w:val="en-DE" w:eastAsia="en-GB"/>
+        </w:rPr>
+        <w:t>twoDimArray</w:t>
+      </w:r>
+      <w:proofErr w:type="spellEnd"/>
+      <w:r>
+        <w:rPr>
+          <w:rFonts w:eastAsia="Times New Roman"/>
+          <w:i/>
+          <w:iCs/>
+          <w:color w:val="000000"/>
+          <w:lang w:val="en-DE" w:eastAsia="en-GB"/>
+        </w:rPr>
+        <w:t xml:space="preserve">, int width, int height, String </w:t>
+      </w:r>
+      <w:proofErr w:type="spellStart"/>
+      <w:r>
+        <w:rPr>
+          <w:rFonts w:eastAsia="Times New Roman"/>
+          <w:i/>
+          <w:iCs/>
+          <w:color w:val="000000"/>
+          <w:lang w:val="en-DE" w:eastAsia="en-GB"/>
+        </w:rPr>
+        <w:t>filePath</w:t>
+      </w:r>
+      <w:proofErr w:type="spellEnd"/>
+      <w:r>
+        <w:rPr>
+          <w:rFonts w:eastAsia="Times New Roman"/>
+          <w:i/>
+          <w:iCs/>
+          <w:color w:val="000000"/>
+          <w:lang w:val="en-DE" w:eastAsia="en-GB"/>
+        </w:rPr>
+        <w:t xml:space="preserve">, </w:t>
+      </w:r>
+      <w:proofErr w:type="spellStart"/>
+      <w:r>
+        <w:rPr>
+          <w:rFonts w:eastAsia="Times New Roman"/>
+          <w:i/>
+          <w:iCs/>
+          <w:color w:val="000000"/>
+          <w:lang w:val="en-DE" w:eastAsia="en-GB"/>
+        </w:rPr>
+        <w:t>Color</w:t>
+      </w:r>
+      <w:proofErr w:type="spellEnd"/>
+      <w:r>
+        <w:rPr>
+          <w:rFonts w:eastAsia="Times New Roman"/>
+          <w:i/>
+          <w:iCs/>
+          <w:color w:val="000000"/>
+          <w:lang w:val="en-DE" w:eastAsia="en-GB"/>
+        </w:rPr>
+        <w:t xml:space="preserve"> </w:t>
+      </w:r>
+      <w:proofErr w:type="spellStart"/>
+      <w:r>
+        <w:rPr>
+          <w:rFonts w:eastAsia="Times New Roman"/>
+          <w:i/>
+          <w:iCs/>
+          <w:color w:val="000000"/>
+          <w:lang w:val="en-DE" w:eastAsia="en-GB"/>
+        </w:rPr>
+        <w:t>inactiveCellColor</w:t>
+      </w:r>
+      <w:proofErr w:type="spellEnd"/>
+      <w:r>
+        <w:rPr>
+          <w:rFonts w:eastAsia="Times New Roman"/>
+          <w:i/>
+          <w:iCs/>
+          <w:color w:val="000000"/>
+          <w:lang w:val="en-DE" w:eastAsia="en-GB"/>
+        </w:rPr>
+        <w:t xml:space="preserve">, </w:t>
+      </w:r>
+      <w:proofErr w:type="spellStart"/>
+      <w:r>
+        <w:rPr>
+          <w:rFonts w:eastAsia="Times New Roman"/>
+          <w:i/>
+          <w:iCs/>
+          <w:color w:val="000000"/>
+          <w:lang w:val="en-DE" w:eastAsia="en-GB"/>
+        </w:rPr>
+        <w:t>Color</w:t>
+      </w:r>
+      <w:proofErr w:type="spellEnd"/>
+      <w:r>
+        <w:rPr>
+          <w:rFonts w:eastAsia="Times New Roman"/>
+          <w:i/>
+          <w:iCs/>
+          <w:color w:val="000000"/>
+          <w:lang w:val="en-DE" w:eastAsia="en-GB"/>
+        </w:rPr>
+        <w:t xml:space="preserve"> </w:t>
+      </w:r>
+      <w:proofErr w:type="spellStart"/>
+      <w:r>
+        <w:rPr>
+          <w:rFonts w:eastAsia="Times New Roman"/>
+          <w:i/>
+          <w:iCs/>
+          <w:color w:val="000000"/>
+          <w:lang w:val="en-DE" w:eastAsia="en-GB"/>
+        </w:rPr>
+        <w:t>activeCellColor</w:t>
+      </w:r>
+      <w:proofErr w:type="spellEnd"/>
+      <w:r>
+        <w:rPr>
+          <w:rFonts w:eastAsia="Times New Roman"/>
+          <w:i/>
+          <w:iCs/>
+          <w:color w:val="000000"/>
+          <w:lang w:val="en-DE" w:eastAsia="en-GB"/>
+        </w:rPr>
+        <w:t>, string text = null)</w:t>
       </w:r>
     </w:p>
     <w:p>
@@ -2091,6 +2915,7 @@
         </w:rPr>
         <w:t xml:space="preserve">Fig 3: Flowchart of </w:t>
       </w:r>
+      <w:proofErr w:type="spellStart"/>
       <w:r>
         <w:rPr>
           <w:rFonts w:eastAsia="Times New Roman"/>
@@ -2107,7 +2932,17 @@
           <w:bdr w:val="none" w:sz="0" w:space="0" w:color="auto" w:frame="1"/>
           <w:lang w:eastAsia="en-GB"/>
         </w:rPr>
-        <w:t xml:space="preserve">itmap function with </w:t>
+        <w:t>itmap</w:t>
+      </w:r>
+      <w:proofErr w:type="spellEnd"/>
+      <w:r>
+        <w:rPr>
+          <w:rFonts w:eastAsia="Times New Roman"/>
+          <w:color w:val="000000"/>
+          <w:bdr w:val="none" w:sz="0" w:space="0" w:color="auto" w:frame="1"/>
+          <w:lang w:eastAsia="en-GB"/>
+        </w:rPr>
+        <w:t xml:space="preserve"> function with </w:t>
       </w:r>
     </w:p>
     <w:p>
@@ -2144,7 +2979,43 @@
           <w:color w:val="000000"/>
           <w:lang w:val="en-DE" w:eastAsia="en-GB"/>
         </w:rPr>
-        <w:t>This function also takes input as a two dimensional array and additionally it takes height and width which is validated by two dimensional array’s row length and column length. Here, ‘w’ is the row's length and ‘h’ is the column’s length. If the condition met then it throws an argument exception else the previous method of draw bitmap function is used.</w:t>
+        <w:t xml:space="preserve">This function also takes input as a </w:t>
+      </w:r>
+      <w:proofErr w:type="gramStart"/>
+      <w:r>
+        <w:rPr>
+          <w:rFonts w:eastAsia="Times New Roman"/>
+          <w:color w:val="000000"/>
+          <w:lang w:val="en-DE" w:eastAsia="en-GB"/>
+        </w:rPr>
+        <w:t>two dimensional</w:t>
+      </w:r>
+      <w:proofErr w:type="gramEnd"/>
+      <w:r>
+        <w:rPr>
+          <w:rFonts w:eastAsia="Times New Roman"/>
+          <w:color w:val="000000"/>
+          <w:lang w:val="en-DE" w:eastAsia="en-GB"/>
+        </w:rPr>
+        <w:t xml:space="preserve"> array and additionally it takes height and width which is validated by two dimensional array’s row length and column length. Here, ‘w’ is the row's length and ‘h’ is the column’s length. If the condition </w:t>
+      </w:r>
+      <w:proofErr w:type="gramStart"/>
+      <w:r>
+        <w:rPr>
+          <w:rFonts w:eastAsia="Times New Roman"/>
+          <w:color w:val="000000"/>
+          <w:lang w:val="en-DE" w:eastAsia="en-GB"/>
+        </w:rPr>
+        <w:t>met</w:t>
+      </w:r>
+      <w:proofErr w:type="gramEnd"/>
+      <w:r>
+        <w:rPr>
+          <w:rFonts w:eastAsia="Times New Roman"/>
+          <w:color w:val="000000"/>
+          <w:lang w:val="en-DE" w:eastAsia="en-GB"/>
+        </w:rPr>
+        <w:t xml:space="preserve"> then it throws an argument exception else the previous method of draw bitmap function is used.</w:t>
       </w:r>
     </w:p>
     <w:p>
@@ -2165,7 +3036,25 @@
           <w:color w:val="000000"/>
           <w:lang w:val="en-DE" w:eastAsia="en-GB"/>
         </w:rPr>
-        <w:t>Another function was written which takes a list of two dimensional arrays. </w:t>
+        <w:t xml:space="preserve">Another function was written which takes a list of </w:t>
+      </w:r>
+      <w:proofErr w:type="gramStart"/>
+      <w:r>
+        <w:rPr>
+          <w:rFonts w:eastAsia="Times New Roman"/>
+          <w:color w:val="000000"/>
+          <w:lang w:val="en-DE" w:eastAsia="en-GB"/>
+        </w:rPr>
+        <w:t>two dimensional</w:t>
+      </w:r>
+      <w:proofErr w:type="gramEnd"/>
+      <w:r>
+        <w:rPr>
+          <w:rFonts w:eastAsia="Times New Roman"/>
+          <w:color w:val="000000"/>
+          <w:lang w:val="en-DE" w:eastAsia="en-GB"/>
+        </w:rPr>
+        <w:t xml:space="preserve"> arrays. </w:t>
       </w:r>
     </w:p>
     <w:p>
@@ -2188,7 +3077,183 @@
           <w:color w:val="000000"/>
           <w:lang w:val="en-DE" w:eastAsia="en-GB"/>
         </w:rPr>
-        <w:t>public static void DrawBitmap(int[,] twoDimArray, int scale, String filePath, Color inactiveCellColor, Color activeCellColor, string text = null)</w:t>
+        <w:t xml:space="preserve">public static void </w:t>
+      </w:r>
+      <w:proofErr w:type="spellStart"/>
+      <w:r>
+        <w:rPr>
+          <w:rFonts w:eastAsia="Times New Roman"/>
+          <w:i/>
+          <w:iCs/>
+          <w:color w:val="000000"/>
+          <w:lang w:val="en-DE" w:eastAsia="en-GB"/>
+        </w:rPr>
+        <w:t>DrawBitmap</w:t>
+      </w:r>
+      <w:proofErr w:type="spellEnd"/>
+      <w:r>
+        <w:rPr>
+          <w:rFonts w:eastAsia="Times New Roman"/>
+          <w:i/>
+          <w:iCs/>
+          <w:color w:val="000000"/>
+          <w:lang w:val="en-DE" w:eastAsia="en-GB"/>
+        </w:rPr>
+        <w:t>(</w:t>
+      </w:r>
+      <w:proofErr w:type="gramStart"/>
+      <w:r>
+        <w:rPr>
+          <w:rFonts w:eastAsia="Times New Roman"/>
+          <w:i/>
+          <w:iCs/>
+          <w:color w:val="000000"/>
+          <w:lang w:val="en-DE" w:eastAsia="en-GB"/>
+        </w:rPr>
+        <w:t>int[</w:t>
+      </w:r>
+      <w:proofErr w:type="gramEnd"/>
+      <w:r>
+        <w:rPr>
+          <w:rFonts w:eastAsia="Times New Roman"/>
+          <w:i/>
+          <w:iCs/>
+          <w:color w:val="000000"/>
+          <w:lang w:val="en-DE" w:eastAsia="en-GB"/>
+        </w:rPr>
+        <w:t xml:space="preserve">,] </w:t>
+      </w:r>
+      <w:proofErr w:type="spellStart"/>
+      <w:r>
+        <w:rPr>
+          <w:rFonts w:eastAsia="Times New Roman"/>
+          <w:i/>
+          <w:iCs/>
+          <w:color w:val="000000"/>
+          <w:lang w:val="en-DE" w:eastAsia="en-GB"/>
+        </w:rPr>
+        <w:t>twoDimArray</w:t>
+      </w:r>
+      <w:proofErr w:type="spellEnd"/>
+      <w:r>
+        <w:rPr>
+          <w:rFonts w:eastAsia="Times New Roman"/>
+          <w:i/>
+          <w:iCs/>
+          <w:color w:val="000000"/>
+          <w:lang w:val="en-DE" w:eastAsia="en-GB"/>
+        </w:rPr>
+        <w:t xml:space="preserve">, int scale, String </w:t>
+      </w:r>
+      <w:proofErr w:type="spellStart"/>
+      <w:r>
+        <w:rPr>
+          <w:rFonts w:eastAsia="Times New Roman"/>
+          <w:i/>
+          <w:iCs/>
+          <w:color w:val="000000"/>
+          <w:lang w:val="en-DE" w:eastAsia="en-GB"/>
+        </w:rPr>
+        <w:t>filePath</w:t>
+      </w:r>
+      <w:proofErr w:type="spellEnd"/>
+      <w:r>
+        <w:rPr>
+          <w:rFonts w:eastAsia="Times New Roman"/>
+          <w:i/>
+          <w:iCs/>
+          <w:color w:val="000000"/>
+          <w:lang w:val="en-DE" w:eastAsia="en-GB"/>
+        </w:rPr>
+        <w:t xml:space="preserve">, </w:t>
+      </w:r>
+      <w:proofErr w:type="spellStart"/>
+      <w:r>
+        <w:rPr>
+          <w:rFonts w:eastAsia="Times New Roman"/>
+          <w:i/>
+          <w:iCs/>
+          <w:color w:val="000000"/>
+          <w:lang w:val="en-DE" w:eastAsia="en-GB"/>
+        </w:rPr>
+        <w:t>Color</w:t>
+      </w:r>
+      <w:proofErr w:type="spellEnd"/>
+      <w:r>
+        <w:rPr>
+          <w:rFonts w:eastAsia="Times New Roman"/>
+          <w:i/>
+          <w:iCs/>
+          <w:color w:val="000000"/>
+          <w:lang w:val="en-DE" w:eastAsia="en-GB"/>
+        </w:rPr>
+        <w:t xml:space="preserve"> </w:t>
+      </w:r>
+      <w:proofErr w:type="spellStart"/>
+      <w:r>
+        <w:rPr>
+          <w:rFonts w:eastAsia="Times New Roman"/>
+          <w:i/>
+          <w:iCs/>
+          <w:color w:val="000000"/>
+          <w:lang w:val="en-DE" w:eastAsia="en-GB"/>
+        </w:rPr>
+        <w:t>inactiveCellColor</w:t>
+      </w:r>
+      <w:proofErr w:type="spellEnd"/>
+      <w:r>
+        <w:rPr>
+          <w:rFonts w:eastAsia="Times New Roman"/>
+          <w:i/>
+          <w:iCs/>
+          <w:color w:val="000000"/>
+          <w:lang w:val="en-DE" w:eastAsia="en-GB"/>
+        </w:rPr>
+        <w:t xml:space="preserve">, </w:t>
+      </w:r>
+      <w:proofErr w:type="spellStart"/>
+      <w:r>
+        <w:rPr>
+          <w:rFonts w:eastAsia="Times New Roman"/>
+          <w:i/>
+          <w:iCs/>
+          <w:color w:val="000000"/>
+          <w:lang w:val="en-DE" w:eastAsia="en-GB"/>
+        </w:rPr>
+        <w:t>Color</w:t>
+      </w:r>
+      <w:proofErr w:type="spellEnd"/>
+      <w:r>
+        <w:rPr>
+          <w:rFonts w:eastAsia="Times New Roman"/>
+          <w:i/>
+          <w:iCs/>
+          <w:color w:val="000000"/>
+          <w:lang w:val="en-DE" w:eastAsia="en-GB"/>
+        </w:rPr>
+        <w:t xml:space="preserve"> </w:t>
+      </w:r>
+      <w:proofErr w:type="spellStart"/>
+      <w:r>
+        <w:rPr>
+          <w:rFonts w:eastAsia="Times New Roman"/>
+          <w:i/>
+          <w:iCs/>
+          <w:color w:val="000000"/>
+          <w:lang w:val="en-DE" w:eastAsia="en-GB"/>
+        </w:rPr>
+        <w:t>activeCellColor</w:t>
+      </w:r>
+      <w:proofErr w:type="spellEnd"/>
+      <w:r>
+        <w:rPr>
+          <w:rFonts w:eastAsia="Times New Roman"/>
+          <w:i/>
+          <w:iCs/>
+          <w:color w:val="000000"/>
+          <w:lang w:val="en-DE" w:eastAsia="en-GB"/>
+        </w:rPr>
+        <w:t>, string text = null)</w:t>
       </w:r>
     </w:p>
     <w:p>
@@ -2341,6 +3406,7 @@
         </w:rPr>
         <w:t xml:space="preserve">Flowchart of </w:t>
       </w:r>
+      <w:proofErr w:type="spellStart"/>
       <w:r>
         <w:rPr>
           <w:rFonts w:eastAsia="Times New Roman"/>
@@ -2357,8 +3423,29 @@
           <w:bdr w:val="none" w:sz="0" w:space="0" w:color="auto" w:frame="1"/>
           <w:lang w:eastAsia="en-GB"/>
         </w:rPr>
-        <w:t>itmap function with list of two-dimensional array</w:t>
-      </w:r>
+        <w:t>itmap</w:t>
+      </w:r>
+      <w:proofErr w:type="spellEnd"/>
+      <w:r>
+        <w:rPr>
+          <w:rFonts w:eastAsia="Times New Roman"/>
+          <w:color w:val="000000"/>
+          <w:bdr w:val="none" w:sz="0" w:space="0" w:color="auto" w:frame="1"/>
+          <w:lang w:eastAsia="en-GB"/>
+        </w:rPr>
+        <w:t xml:space="preserve"> function with list of two-dimensional </w:t>
+      </w:r>
+      <w:proofErr w:type="gramStart"/>
+      <w:r>
+        <w:rPr>
+          <w:rFonts w:eastAsia="Times New Roman"/>
+          <w:color w:val="000000"/>
+          <w:bdr w:val="none" w:sz="0" w:space="0" w:color="auto" w:frame="1"/>
+          <w:lang w:eastAsia="en-GB"/>
+        </w:rPr>
+        <w:t>array</w:t>
+      </w:r>
+      <w:proofErr w:type="gramEnd"/>
     </w:p>
     <w:p>
       <w:pPr>
@@ -2378,7 +3465,43 @@
           <w:color w:val="000000"/>
           <w:lang w:val="en-DE" w:eastAsia="en-GB"/>
         </w:rPr>
-        <w:t>At first, this function takes a list of two dimensional arrays then iterates through each two dimensional array. After this, the two dimensional array also validated like the previous method of draw bitmap function. Here the different thing is, it is calculating the scale value based on the specified bitmap width and the number of arrays (two dimensional arrays) count. At the end, it generates the bitmaps and saves the image.</w:t>
+        <w:t xml:space="preserve">At first, this function takes a list of </w:t>
+      </w:r>
+      <w:proofErr w:type="gramStart"/>
+      <w:r>
+        <w:rPr>
+          <w:rFonts w:eastAsia="Times New Roman"/>
+          <w:color w:val="000000"/>
+          <w:lang w:val="en-DE" w:eastAsia="en-GB"/>
+        </w:rPr>
+        <w:t>two dimensional</w:t>
+      </w:r>
+      <w:proofErr w:type="gramEnd"/>
+      <w:r>
+        <w:rPr>
+          <w:rFonts w:eastAsia="Times New Roman"/>
+          <w:color w:val="000000"/>
+          <w:lang w:val="en-DE" w:eastAsia="en-GB"/>
+        </w:rPr>
+        <w:t xml:space="preserve"> arrays then iterates through each two dimensional array. After this, the </w:t>
+      </w:r>
+      <w:proofErr w:type="gramStart"/>
+      <w:r>
+        <w:rPr>
+          <w:rFonts w:eastAsia="Times New Roman"/>
+          <w:color w:val="000000"/>
+          <w:lang w:val="en-DE" w:eastAsia="en-GB"/>
+        </w:rPr>
+        <w:t>two dimensional</w:t>
+      </w:r>
+      <w:proofErr w:type="gramEnd"/>
+      <w:r>
+        <w:rPr>
+          <w:rFonts w:eastAsia="Times New Roman"/>
+          <w:color w:val="000000"/>
+          <w:lang w:val="en-DE" w:eastAsia="en-GB"/>
+        </w:rPr>
+        <w:t xml:space="preserve"> array also validated like the previous method of draw bitmap function. Here the different thing is, it is calculating the scale value based on the specified bitmap width and the number of arrays (two dimensional arrays) count. At the end, it generates the bitmaps and saves the image.</w:t>
       </w:r>
     </w:p>
     <w:p>
@@ -2431,7 +3554,34 @@
           <w:color w:val="000000"/>
           <w:lang w:val="en-DE" w:eastAsia="en-GB"/>
         </w:rPr>
-        <w:t>created a function for representing the SDRs for a</w:t>
+        <w:t xml:space="preserve">created a function for representing the </w:t>
+      </w:r>
+      <w:proofErr w:type="spellStart"/>
+      <w:r>
+        <w:rPr>
+          <w:rFonts w:eastAsia="Times New Roman"/>
+          <w:color w:val="000000"/>
+          <w:lang w:val="en-DE" w:eastAsia="en-GB"/>
+        </w:rPr>
+        <w:t>SDRs</w:t>
+      </w:r>
+      <w:proofErr w:type="spellEnd"/>
+      <w:r>
+        <w:rPr>
+          <w:rFonts w:eastAsia="Times New Roman"/>
+          <w:color w:val="000000"/>
+          <w:lang w:val="en-DE" w:eastAsia="en-GB"/>
+        </w:rPr>
+        <w:t xml:space="preserve"> for </w:t>
+      </w:r>
+      <w:proofErr w:type="gramStart"/>
+      <w:r>
+        <w:rPr>
+          <w:rFonts w:eastAsia="Times New Roman"/>
+          <w:color w:val="000000"/>
+          <w:lang w:val="en-DE" w:eastAsia="en-GB"/>
+        </w:rPr>
+        <w:t>a</w:t>
       </w:r>
       <w:r>
         <w:rPr>
@@ -2441,6 +3591,7 @@
         </w:rPr>
         <w:t>n</w:t>
       </w:r>
+      <w:proofErr w:type="gramEnd"/>
       <w:r>
         <w:rPr>
           <w:rFonts w:eastAsia="Times New Roman"/>
@@ -2471,7 +3622,51 @@
           <w:lang w:val="en-DE" w:eastAsia="en-GB"/>
         </w:rPr>
         <w:lastRenderedPageBreak/>
-        <w:t>public static void Draw1DBitmap(int[] array, string filePath, int scale = 10)</w:t>
+        <w:t>public static void Draw1DBitmap(</w:t>
+      </w:r>
+      <w:proofErr w:type="gramStart"/>
+      <w:r>
+        <w:rPr>
+          <w:rFonts w:eastAsia="Times New Roman"/>
+          <w:i/>
+          <w:iCs/>
+          <w:color w:val="000000"/>
+          <w:lang w:val="en-DE" w:eastAsia="en-GB"/>
+        </w:rPr>
+        <w:t>int[</w:t>
+      </w:r>
+      <w:proofErr w:type="gramEnd"/>
+      <w:r>
+        <w:rPr>
+          <w:rFonts w:eastAsia="Times New Roman"/>
+          <w:i/>
+          <w:iCs/>
+          <w:color w:val="000000"/>
+          <w:lang w:val="en-DE" w:eastAsia="en-GB"/>
+        </w:rPr>
+        <w:t xml:space="preserve">] array, string </w:t>
+      </w:r>
+      <w:proofErr w:type="spellStart"/>
+      <w:r>
+        <w:rPr>
+          <w:rFonts w:eastAsia="Times New Roman"/>
+          <w:i/>
+          <w:iCs/>
+          <w:color w:val="000000"/>
+          <w:lang w:val="en-DE" w:eastAsia="en-GB"/>
+        </w:rPr>
+        <w:t>filePath</w:t>
+      </w:r>
+      <w:proofErr w:type="spellEnd"/>
+      <w:r>
+        <w:rPr>
+          <w:rFonts w:eastAsia="Times New Roman"/>
+          <w:i/>
+          <w:iCs/>
+          <w:color w:val="000000"/>
+          <w:lang w:val="en-DE" w:eastAsia="en-GB"/>
+        </w:rPr>
+        <w:t>, int scale = 10)</w:t>
       </w:r>
     </w:p>
     <w:p>
@@ -2627,6 +3822,7 @@
         </w:rPr>
         <w:t xml:space="preserve">Flowchart of </w:t>
       </w:r>
+      <w:proofErr w:type="spellStart"/>
       <w:r>
         <w:rPr>
           <w:rFonts w:eastAsia="Times New Roman"/>
@@ -2643,7 +3839,17 @@
           <w:bdr w:val="none" w:sz="0" w:space="0" w:color="auto" w:frame="1"/>
           <w:lang w:eastAsia="en-GB"/>
         </w:rPr>
-        <w:t>itmap function using 1DBitmap</w:t>
+        <w:t>itmap</w:t>
+      </w:r>
+      <w:proofErr w:type="spellEnd"/>
+      <w:r>
+        <w:rPr>
+          <w:rFonts w:eastAsia="Times New Roman"/>
+          <w:color w:val="000000"/>
+          <w:bdr w:val="none" w:sz="0" w:space="0" w:color="auto" w:frame="1"/>
+          <w:lang w:eastAsia="en-GB"/>
+        </w:rPr>
+        <w:t xml:space="preserve"> function using 1DBitmap</w:t>
       </w:r>
     </w:p>
     <w:p>
@@ -2720,6 +3926,7 @@
         </w:rPr>
         <w:t xml:space="preserve"> the efficacy of the </w:t>
       </w:r>
+      <w:proofErr w:type="spellStart"/>
       <w:r>
         <w:rPr>
           <w:i/>
@@ -2728,6 +3935,7 @@
         </w:rPr>
         <w:t>DrawBitmap</w:t>
       </w:r>
+      <w:proofErr w:type="spellEnd"/>
       <w:r>
         <w:rPr>
           <w:lang w:val="en-US"/>
@@ -2996,7 +4204,21 @@
         <w:rPr>
           <w:lang w:val="en-US"/>
         </w:rPr>
-        <w:t>The following result showcases DrawBitMap with Binary Encoder for 1D image generation.</w:t>
+        <w:t xml:space="preserve">The following result showcases </w:t>
+      </w:r>
+      <w:proofErr w:type="spellStart"/>
+      <w:r>
+        <w:rPr>
+          <w:lang w:val="en-US"/>
+        </w:rPr>
+        <w:t>DrawBitMap</w:t>
+      </w:r>
+      <w:proofErr w:type="spellEnd"/>
+      <w:r>
+        <w:rPr>
+          <w:lang w:val="en-US"/>
+        </w:rPr>
+        <w:t xml:space="preserve"> with Binary Encoder for 1D image generation.</w:t>
       </w:r>
       <w:r>
         <w:rPr>
@@ -3115,7 +4337,21 @@
         <w:rPr>
           <w:lang w:val="en-US"/>
         </w:rPr>
-        <w:t xml:space="preserve"> Example of DrawBitMap with Binary Encoder 1D image</w:t>
+        <w:t xml:space="preserve"> Example of </w:t>
+      </w:r>
+      <w:proofErr w:type="spellStart"/>
+      <w:r>
+        <w:rPr>
+          <w:lang w:val="en-US"/>
+        </w:rPr>
+        <w:t>DrawBitMap</w:t>
+      </w:r>
+      <w:proofErr w:type="spellEnd"/>
+      <w:r>
+        <w:rPr>
+          <w:lang w:val="en-US"/>
+        </w:rPr>
+        <w:t xml:space="preserve"> with Binary Encoder 1D image</w:t>
       </w:r>
     </w:p>
     <w:p>
@@ -3149,11 +4385,19 @@
         </w:rPr>
         <w:t xml:space="preserve">of </w:t>
       </w:r>
-      <w:r>
-        <w:rPr>
-          <w:lang w:val="en-US"/>
-        </w:rPr>
-        <w:t>DateTime encoder</w:t>
+      <w:proofErr w:type="spellStart"/>
+      <w:r>
+        <w:rPr>
+          <w:lang w:val="en-US"/>
+        </w:rPr>
+        <w:t>DateTime</w:t>
+      </w:r>
+      <w:proofErr w:type="spellEnd"/>
+      <w:r>
+        <w:rPr>
+          <w:lang w:val="en-US"/>
+        </w:rPr>
+        <w:t xml:space="preserve"> encoder</w:t>
       </w:r>
       <w:r>
         <w:rPr>
@@ -3185,6 +4429,7 @@
         </w:rPr>
         <w:t xml:space="preserve"> the </w:t>
       </w:r>
+      <w:proofErr w:type="spellStart"/>
       <w:r>
         <w:rPr>
           <w:i/>
@@ -3193,11 +4438,26 @@
         </w:rPr>
         <w:t>DrawBitmap</w:t>
       </w:r>
-      <w:r>
-        <w:rPr>
-          <w:lang w:val="en-US"/>
-        </w:rPr>
-        <w:t xml:space="preserve"> method for visualizing DateTimeEncoder outputs. By utilizing this encoder, </w:t>
+      <w:proofErr w:type="spellEnd"/>
+      <w:r>
+        <w:rPr>
+          <w:lang w:val="en-US"/>
+        </w:rPr>
+        <w:t xml:space="preserve"> method for visualizing </w:t>
+      </w:r>
+      <w:proofErr w:type="spellStart"/>
+      <w:r>
+        <w:rPr>
+          <w:lang w:val="en-US"/>
+        </w:rPr>
+        <w:t>DateTimeEncoder</w:t>
+      </w:r>
+      <w:proofErr w:type="spellEnd"/>
+      <w:r>
+        <w:rPr>
+          <w:lang w:val="en-US"/>
+        </w:rPr>
+        <w:t xml:space="preserve"> outputs. By utilizing this encoder, </w:t>
       </w:r>
       <w:r>
         <w:rPr>
@@ -3253,7 +4513,21 @@
         <w:rPr>
           <w:lang w:val="en-US"/>
         </w:rPr>
-        <w:t>This was employed by the DrawBitMaps method to visualize this SDR. This process allowed us to effectively represent and comprehend the temporal data in a binary format. Output image can be found below.</w:t>
+        <w:t xml:space="preserve">This was employed by the </w:t>
+      </w:r>
+      <w:proofErr w:type="spellStart"/>
+      <w:r>
+        <w:rPr>
+          <w:lang w:val="en-US"/>
+        </w:rPr>
+        <w:t>DrawBitMaps</w:t>
+      </w:r>
+      <w:proofErr w:type="spellEnd"/>
+      <w:r>
+        <w:rPr>
+          <w:lang w:val="en-US"/>
+        </w:rPr>
+        <w:t xml:space="preserve"> method to visualize this SDR. This process allowed us to effectively represent and comprehend the temporal data in a binary format. Output image can be found below.</w:t>
       </w:r>
       <w:r>
         <w:rPr>
@@ -3273,7 +4547,13 @@
         <w:rPr>
           <w:lang w:val="en-US"/>
         </w:rPr>
-        <w:t>For this example</w:t>
+        <w:t xml:space="preserve">For this </w:t>
+      </w:r>
+      <w:r>
+        <w:rPr>
+          <w:lang w:val="en-US"/>
+        </w:rPr>
+        <w:t>example,</w:t>
       </w:r>
       <w:r>
         <w:rPr>
@@ -3461,11 +4741,33 @@
         </w:rPr>
         <w:t xml:space="preserve">: </w:t>
       </w:r>
-      <w:r>
-        <w:rPr>
-          <w:lang w:val="en-US"/>
-        </w:rPr>
-        <w:t>DrawBitmap example for DateTime Encoder</w:t>
+      <w:proofErr w:type="spellStart"/>
+      <w:r>
+        <w:rPr>
+          <w:lang w:val="en-US"/>
+        </w:rPr>
+        <w:t>DrawBitmap</w:t>
+      </w:r>
+      <w:proofErr w:type="spellEnd"/>
+      <w:r>
+        <w:rPr>
+          <w:lang w:val="en-US"/>
+        </w:rPr>
+        <w:t xml:space="preserve"> example for </w:t>
+      </w:r>
+      <w:proofErr w:type="spellStart"/>
+      <w:r>
+        <w:rPr>
+          <w:lang w:val="en-US"/>
+        </w:rPr>
+        <w:t>DateTime</w:t>
+      </w:r>
+      <w:proofErr w:type="spellEnd"/>
+      <w:r>
+        <w:rPr>
+          <w:lang w:val="en-US"/>
+        </w:rPr>
+        <w:t xml:space="preserve"> Encoder</w:t>
       </w:r>
     </w:p>
     <w:p>
@@ -3523,13 +4825,27 @@
         <w:rPr>
           <w:lang w:val="en-US"/>
         </w:rPr>
-        <w:t>The Scalar Encoder converts AQI levels into SDRs, capturing the essence of air quality in a binary format. For instance, the AQI levels are segmented into</w:t>
-      </w:r>
-      <w:r>
-        <w:rPr>
-          <w:lang w:val="en-US"/>
-        </w:rPr>
-        <w:t xml:space="preserve">: </w:t>
+        <w:t xml:space="preserve">The Scalar Encoder converts AQI levels into SDRs, capturing the essence of air quality in a binary format. For instance, the AQI levels are segmented </w:t>
+      </w:r>
+      <w:proofErr w:type="gramStart"/>
+      <w:r>
+        <w:rPr>
+          <w:lang w:val="en-US"/>
+        </w:rPr>
+        <w:t>into</w:t>
+      </w:r>
+      <w:r>
+        <w:rPr>
+          <w:lang w:val="en-US"/>
+        </w:rPr>
+        <w:t>:</w:t>
+      </w:r>
+      <w:proofErr w:type="gramEnd"/>
+      <w:r>
+        <w:rPr>
+          <w:lang w:val="en-US"/>
+        </w:rPr>
+        <w:t xml:space="preserve"> </w:t>
       </w:r>
       <w:r>
         <w:rPr>
@@ -3750,6 +5066,7 @@
         </w:rPr>
         <w:t xml:space="preserve"> utilize the </w:t>
       </w:r>
+      <w:proofErr w:type="spellStart"/>
       <w:r>
         <w:rPr>
           <w:i/>
@@ -3758,6 +5075,7 @@
         </w:rPr>
         <w:t>DrawBitmap</w:t>
       </w:r>
+      <w:proofErr w:type="spellEnd"/>
       <w:r>
         <w:rPr>
           <w:lang w:val="en-US"/>
@@ -3862,11 +5180,19 @@
         </w:rPr>
         <w:t xml:space="preserve">Fig 11: </w:t>
       </w:r>
-      <w:r>
-        <w:rPr>
-          <w:lang w:val="en-US"/>
-        </w:rPr>
-        <w:t>DrawBitmap sample for Geospatial Encoder</w:t>
+      <w:proofErr w:type="spellStart"/>
+      <w:r>
+        <w:rPr>
+          <w:lang w:val="en-US"/>
+        </w:rPr>
+        <w:t>DrawBitmap</w:t>
+      </w:r>
+      <w:proofErr w:type="spellEnd"/>
+      <w:r>
+        <w:rPr>
+          <w:lang w:val="en-US"/>
+        </w:rPr>
+        <w:t xml:space="preserve"> sample for Geospatial Encoder</w:t>
       </w:r>
     </w:p>
     <w:p>
@@ -3934,10 +5260,10 @@
             <v:path o:extrusionok="f" gradientshapeok="t" o:connecttype="rect"/>
             <o:lock v:ext="edit" aspectratio="t"/>
           </v:shapetype>
-          <v:shape id="_x0000_i1025" type="#_x0000_t75" alt="" style="width:193.6pt;height:44.15pt;mso-width-percent:0;mso-height-percent:0;mso-width-percent:0;mso-height-percent:0" o:ole="">
+          <v:shape id="_x0000_i1025" type="#_x0000_t75" alt="" style="width:193.5pt;height:44.25pt;mso-width-percent:0;mso-height-percent:0;mso-width-percent:0;mso-height-percent:0" o:ole="">
             <v:imagedata r:id="rId23" o:title=""/>
           </v:shape>
-          <o:OLEObject Type="Embed" ProgID="Word.Document.8" ShapeID="_x0000_i1025" DrawAspect="Content" ObjectID="_1774121528" r:id="rId24">
+          <o:OLEObject Type="Embed" ProgID="Word.Document.8" ShapeID="_x0000_i1025" DrawAspect="Content" ObjectID="_1774134532" r:id="rId24">
             <o:FieldCodes>\s</o:FieldCodes>
           </o:OLEObject>
         </w:object>
@@ -3971,7 +5297,7 @@
           <w:lang w:val="en-US"/>
         </w:rPr>
         <w:drawing>
-          <wp:inline distT="0" distB="0" distL="0" distR="0" wp14:anchorId="6F9C113F" wp14:editId="426EDD36">
+          <wp:inline distT="0" distB="0" distL="0" distR="0" wp14:anchorId="6F9C113F" wp14:editId="22D16250">
             <wp:extent cx="2691765" cy="956945"/>
             <wp:effectExtent l="0" t="0" r="0" b="0"/>
             <wp:docPr id="1072986503" name="Picture 6" descr="A black and blue square&#10;&#10;Description automatically generated"/>
@@ -4024,8 +5350,13 @@
       <w:r>
         <w:t xml:space="preserve">Fig 12: </w:t>
       </w:r>
-      <w:r>
-        <w:t xml:space="preserve">DrawBitmap sample for Geospatial Encoder </w:t>
+      <w:proofErr w:type="spellStart"/>
+      <w:r>
+        <w:t>DrawBitmap</w:t>
+      </w:r>
+      <w:proofErr w:type="spellEnd"/>
+      <w:r>
+        <w:t xml:space="preserve"> sample for Geospatial Encoder </w:t>
       </w:r>
       <w:r>
         <w:t xml:space="preserve">          </w:t>
@@ -4077,6 +5408,7 @@
           <w:iCs/>
         </w:rPr>
       </w:pPr>
+      <w:proofErr w:type="spellStart"/>
       <w:r>
         <w:rPr>
           <w:b/>
@@ -4093,25 +5425,9 @@
           <w:i/>
           <w:iCs/>
         </w:rPr>
-        <w:t>Bitmap output for Spatial Pooler:</w:t>
-      </w:r>
-    </w:p>
-    <w:p>
-      <w:pPr>
-        <w:pStyle w:val="BodyText"/>
-      </w:pPr>
-      <w:r>
-        <w:t xml:space="preserve">At first, bitmaps </w:t>
-      </w:r>
-      <w:r>
-        <w:t xml:space="preserve">generated </w:t>
-      </w:r>
-      <w:r>
-        <w:t>for numbers. For this, spatial pattern learning experiment is used</w:t>
-      </w:r>
-      <w:r>
-        <w:t xml:space="preserve">. There is a variable called </w:t>
-      </w:r>
+        <w:t>Bitmap</w:t>
+      </w:r>
+      <w:proofErr w:type="spellEnd"/>
       <w:r>
         <w:rPr>
           <w:b/>
@@ -4119,8 +5435,36 @@
           <w:i/>
           <w:iCs/>
         </w:rPr>
+        <w:t xml:space="preserve"> output for Spatial Pooler:</w:t>
+      </w:r>
+    </w:p>
+    <w:p>
+      <w:pPr>
+        <w:pStyle w:val="BodyText"/>
+      </w:pPr>
+      <w:r>
+        <w:rPr>
+          <w:color w:val="000000"/>
+        </w:rPr>
+        <w:t>Bitmaps of mini columns as a SDR generated for numbers using spatial pooler algorithm</w:t>
+      </w:r>
+      <w:r>
+        <w:t>. For this, spatial pattern learning experiment is used</w:t>
+      </w:r>
+      <w:r>
+        <w:t xml:space="preserve">. There is a variable called </w:t>
+      </w:r>
+      <w:proofErr w:type="spellStart"/>
+      <w:r>
+        <w:rPr>
+          <w:b/>
+          <w:bCs/>
+          <w:i/>
+          <w:iCs/>
+        </w:rPr>
         <w:t>isInStableState</w:t>
       </w:r>
+      <w:proofErr w:type="spellEnd"/>
       <w:r>
         <w:rPr>
           <w:b/>
@@ -4284,6 +5628,7 @@
         </w:rPr>
         <w:t xml:space="preserve">he </w:t>
       </w:r>
+      <w:proofErr w:type="spellStart"/>
       <w:r>
         <w:rPr>
           <w:i/>
@@ -4292,6 +5637,7 @@
         </w:rPr>
         <w:t>DrawBitmaps</w:t>
       </w:r>
+      <w:proofErr w:type="spellEnd"/>
       <w:r>
         <w:rPr>
           <w:lang w:val="en-US"/>
@@ -4412,7 +5758,14 @@
         <w:rPr>
           <w:lang w:val="en-US"/>
         </w:rPr>
-        <w:t xml:space="preserve">On the right side </w:t>
+        <w:t xml:space="preserve">On the right </w:t>
+      </w:r>
+      <w:proofErr w:type="gramStart"/>
+      <w:r>
+        <w:rPr>
+          <w:lang w:val="en-US"/>
+        </w:rPr>
+        <w:t xml:space="preserve">side </w:t>
       </w:r>
       <w:r>
         <w:rPr>
@@ -4420,6 +5773,7 @@
         </w:rPr>
         <w:t>it</w:t>
       </w:r>
+      <w:proofErr w:type="gramEnd"/>
       <w:r>
         <w:rPr>
           <w:lang w:val="en-US"/>
@@ -4490,7 +5844,21 @@
         <w:rPr>
           <w:lang w:val="en-US"/>
         </w:rPr>
-        <w:t xml:space="preserve"> representation by SpatialPooler after feeding the training image.</w:t>
+        <w:t xml:space="preserve"> representation by </w:t>
+      </w:r>
+      <w:proofErr w:type="spellStart"/>
+      <w:r>
+        <w:rPr>
+          <w:lang w:val="en-US"/>
+        </w:rPr>
+        <w:t>SpatialPooler</w:t>
+      </w:r>
+      <w:proofErr w:type="spellEnd"/>
+      <w:r>
+        <w:rPr>
+          <w:lang w:val="en-US"/>
+        </w:rPr>
+        <w:t xml:space="preserve"> after feeding the training image.</w:t>
       </w:r>
     </w:p>
     <w:p>
@@ -4715,7 +6083,21 @@
         <w:rPr>
           <w:lang w:val="en-DE"/>
         </w:rPr>
-        <w:t>The set of methods presented for drawing bitmap images serves as a versatile process for visualizing binary data representations. Starting from the basic DrawBitmap function, which converts a two-dimensional array of binary values into a bitmap image, these methods are used for a wide range of visualization needs.</w:t>
+        <w:t xml:space="preserve">The set of methods presented for drawing bitmap images serves as a versatile process for visualizing binary data representations. Starting from the basic </w:t>
+      </w:r>
+      <w:proofErr w:type="spellStart"/>
+      <w:r>
+        <w:rPr>
+          <w:lang w:val="en-DE"/>
+        </w:rPr>
+        <w:t>DrawBitmap</w:t>
+      </w:r>
+      <w:proofErr w:type="spellEnd"/>
+      <w:r>
+        <w:rPr>
+          <w:lang w:val="en-DE"/>
+        </w:rPr>
+        <w:t xml:space="preserve"> function, which converts a two-dimensional array of binary values into a bitmap image, these methods are used for a wide range of visualization needs.</w:t>
       </w:r>
     </w:p>
     <w:p>
@@ -4729,7 +6111,49 @@
         <w:rPr>
           <w:lang w:val="en-DE"/>
         </w:rPr>
-        <w:t>The DrawBitmap method efficiently converts two-dimensional binary arrays into bitmap images, offering flexibility in customization through parameters such as cell colors, dimensions, and optional text annotations. Its counterpart, Draw1DBitmap, specializes in creating one-dimensional bitmap images, suitable for visualizing binary sequences or linear data structures. Additionally, the DrawBitmaps method extends the functionality to visualize multiple binary arrays simultaneously, stitching them together into a single composite bitmap image.</w:t>
+        <w:t xml:space="preserve">The </w:t>
+      </w:r>
+      <w:proofErr w:type="spellStart"/>
+      <w:r>
+        <w:rPr>
+          <w:lang w:val="en-DE"/>
+        </w:rPr>
+        <w:t>DrawBitmap</w:t>
+      </w:r>
+      <w:proofErr w:type="spellEnd"/>
+      <w:r>
+        <w:rPr>
+          <w:lang w:val="en-DE"/>
+        </w:rPr>
+        <w:t xml:space="preserve"> method efficiently converts two-dimensional binary arrays into bitmap images, offering flexibility in customization through parameters such as cell </w:t>
+      </w:r>
+      <w:proofErr w:type="spellStart"/>
+      <w:r>
+        <w:rPr>
+          <w:lang w:val="en-DE"/>
+        </w:rPr>
+        <w:t>colors</w:t>
+      </w:r>
+      <w:proofErr w:type="spellEnd"/>
+      <w:r>
+        <w:rPr>
+          <w:lang w:val="en-DE"/>
+        </w:rPr>
+        <w:t xml:space="preserve">, dimensions, and optional text annotations. Its counterpart, Draw1DBitmap, specializes in creating one-dimensional bitmap images, suitable for visualizing binary sequences or linear data structures. Additionally, the </w:t>
+      </w:r>
+      <w:proofErr w:type="spellStart"/>
+      <w:r>
+        <w:rPr>
+          <w:lang w:val="en-DE"/>
+        </w:rPr>
+        <w:t>DrawBitmaps</w:t>
+      </w:r>
+      <w:proofErr w:type="spellEnd"/>
+      <w:r>
+        <w:rPr>
+          <w:lang w:val="en-DE"/>
+        </w:rPr>
+        <w:t xml:space="preserve"> method extends the functionality to visualize multiple binary arrays simultaneously, stitching them together into a single composite bitmap image.</w:t>
       </w:r>
     </w:p>
     <w:p>

</xml_diff>